<commit_message>
Mistake in the module description fixed
</commit_message>
<xml_diff>
--- a/User Port PCB/Rev. 0/Text/VIC20_Diag_UP_ModD.docx
+++ b/User Port PCB/Rev. 0/Text/VIC20_Diag_UP_ModD.docx
@@ -1,6 +1,6 @@
 
 <file path=word/document.xml><?xml version="1.0" encoding="utf-8"?>
-<w:document xmlns:wpc="http://schemas.microsoft.com/office/word/2010/wordprocessingCanvas" xmlns:cx="http://schemas.microsoft.com/office/drawing/2014/chartex" xmlns:cx1="http://schemas.microsoft.com/office/drawing/2015/9/8/chartex" xmlns:cx2="http://schemas.microsoft.com/office/drawing/2015/10/21/chartex" xmlns:cx3="http://schemas.microsoft.com/office/drawing/2016/5/9/chartex" xmlns:cx4="http://schemas.microsoft.com/office/drawing/2016/5/10/chartex" xmlns:cx5="http://schemas.microsoft.com/office/drawing/2016/5/11/chartex" xmlns:cx6="http://schemas.microsoft.com/office/drawing/2016/5/12/chartex" xmlns:cx7="http://schemas.microsoft.com/office/drawing/2016/5/13/chartex" xmlns:cx8="http://schemas.microsoft.com/office/drawing/2016/5/14/chartex" xmlns:mc="http://schemas.openxmlformats.org/markup-compatibility/2006" xmlns:aink="http://schemas.microsoft.com/office/drawing/2016/ink" xmlns:am3d="http://schemas.microsoft.com/office/drawing/2017/model3d" xmlns:o="urn:schemas-microsoft-com:office:office" xmlns:r="http://schemas.openxmlformats.org/officeDocument/2006/relationships" xmlns:m="http://schemas.openxmlformats.org/officeDocument/2006/math" xmlns:v="urn:schemas-microsoft-com:vml" xmlns:wp14="http://schemas.microsoft.com/office/word/2010/wordprocessingDrawing" xmlns:wp="http://schemas.openxmlformats.org/drawingml/2006/wordprocessingDrawing" xmlns:w10="urn:schemas-microsoft-com:office:word" xmlns:w="http://schemas.openxmlformats.org/wordprocessingml/2006/main" xmlns:w14="http://schemas.microsoft.com/office/word/2010/wordml" xmlns:w15="http://schemas.microsoft.com/office/word/2012/wordml" xmlns:w16cex="http://schemas.microsoft.com/office/word/2018/wordml/cex" xmlns:w16cid="http://schemas.microsoft.com/office/word/2016/wordml/cid" xmlns:w16="http://schemas.microsoft.com/office/word/2018/wordml" xmlns:w16se="http://schemas.microsoft.com/office/word/2015/wordml/symex" xmlns:wpg="http://schemas.microsoft.com/office/word/2010/wordprocessingGroup" xmlns:wpi="http://schemas.microsoft.com/office/word/2010/wordprocessingInk" xmlns:wne="http://schemas.microsoft.com/office/word/2006/wordml" xmlns:wps="http://schemas.microsoft.com/office/word/2010/wordprocessingShape" mc:Ignorable="w14 w15 w16se w16cid w16 w16cex wp14">
+<w:document xmlns:wpc="http://schemas.microsoft.com/office/word/2010/wordprocessingCanvas" xmlns:cx="http://schemas.microsoft.com/office/drawing/2014/chartex" xmlns:cx1="http://schemas.microsoft.com/office/drawing/2015/9/8/chartex" xmlns:cx2="http://schemas.microsoft.com/office/drawing/2015/10/21/chartex" xmlns:cx3="http://schemas.microsoft.com/office/drawing/2016/5/9/chartex" xmlns:cx4="http://schemas.microsoft.com/office/drawing/2016/5/10/chartex" xmlns:cx5="http://schemas.microsoft.com/office/drawing/2016/5/11/chartex" xmlns:cx6="http://schemas.microsoft.com/office/drawing/2016/5/12/chartex" xmlns:cx7="http://schemas.microsoft.com/office/drawing/2016/5/13/chartex" xmlns:cx8="http://schemas.microsoft.com/office/drawing/2016/5/14/chartex" xmlns:mc="http://schemas.openxmlformats.org/markup-compatibility/2006" xmlns:aink="http://schemas.microsoft.com/office/drawing/2016/ink" xmlns:am3d="http://schemas.microsoft.com/office/drawing/2017/model3d" xmlns:o="urn:schemas-microsoft-com:office:office" xmlns:r="http://schemas.openxmlformats.org/officeDocument/2006/relationships" xmlns:m="http://schemas.openxmlformats.org/officeDocument/2006/math" xmlns:v="urn:schemas-microsoft-com:vml" xmlns:wp14="http://schemas.microsoft.com/office/word/2010/wordprocessingDrawing" xmlns:wp="http://schemas.openxmlformats.org/drawingml/2006/wordprocessingDrawing" xmlns:w10="urn:schemas-microsoft-com:office:word" xmlns:w="http://schemas.openxmlformats.org/wordprocessingml/2006/main" xmlns:w14="http://schemas.microsoft.com/office/word/2010/wordml" xmlns:w15="http://schemas.microsoft.com/office/word/2012/wordml" xmlns:w16cex="http://schemas.microsoft.com/office/word/2018/wordml/cex" xmlns:w16cid="http://schemas.microsoft.com/office/word/2016/wordml/cid" xmlns:w16="http://schemas.microsoft.com/office/word/2018/wordml" xmlns:w16sdtdh="http://schemas.microsoft.com/office/word/2020/wordml/sdtdatahash" xmlns:w16se="http://schemas.microsoft.com/office/word/2015/wordml/symex" xmlns:wpg="http://schemas.microsoft.com/office/word/2010/wordprocessingGroup" xmlns:wpi="http://schemas.microsoft.com/office/word/2010/wordprocessingInk" xmlns:wne="http://schemas.microsoft.com/office/word/2006/wordml" xmlns:wps="http://schemas.microsoft.com/office/word/2010/wordprocessingShape" mc:Ignorable="w14 w15 w16se w16cid w16 w16cex w16sdtdh wp14">
   <w:body>
     <w:p>
       <w:pPr>
@@ -4188,7 +4188,7 @@
         <w:gridCol w:w="811"/>
         <w:gridCol w:w="482"/>
         <w:gridCol w:w="1684"/>
-        <w:gridCol w:w="851"/>
+        <w:gridCol w:w="1134"/>
       </w:tblGrid>
       <w:tr>
         <w:trPr>
@@ -4298,7 +4298,7 @@
         </w:tc>
         <w:tc>
           <w:tcPr>
-            <w:tcW w:w="851" w:type="dxa"/>
+            <w:tcW w:w="1134" w:type="dxa"/>
           </w:tcPr>
           <w:p>
             <w:pPr>
@@ -4445,29 +4445,40 @@
         </w:tc>
         <w:tc>
           <w:tcPr>
-            <w:tcW w:w="851" w:type="dxa"/>
-          </w:tcPr>
-          <w:p>
-            <w:pPr>
-              <w:rPr>
-                <w:rStyle w:val="Buchtitel"/>
-                <w:b w:val="0"/>
-                <w:bCs w:val="0"/>
-                <w:i w:val="0"/>
-                <w:iCs w:val="0"/>
-                <w:lang w:val="en-US"/>
-              </w:rPr>
-            </w:pPr>
-            <w:r>
-              <w:rPr>
-                <w:rStyle w:val="Buchtitel"/>
-                <w:b w:val="0"/>
-                <w:bCs w:val="0"/>
-                <w:i w:val="0"/>
-                <w:iCs w:val="0"/>
-                <w:lang w:val="en-US"/>
-              </w:rPr>
-              <w:t>See J2</w:t>
+            <w:tcW w:w="1134" w:type="dxa"/>
+          </w:tcPr>
+          <w:p>
+            <w:pPr>
+              <w:rPr>
+                <w:rStyle w:val="Buchtitel"/>
+                <w:b w:val="0"/>
+                <w:bCs w:val="0"/>
+                <w:i w:val="0"/>
+                <w:iCs w:val="0"/>
+                <w:lang w:val="en-US"/>
+              </w:rPr>
+            </w:pPr>
+            <w:r>
+              <w:rPr>
+                <w:rStyle w:val="Buchtitel"/>
+                <w:b w:val="0"/>
+                <w:bCs w:val="0"/>
+                <w:i w:val="0"/>
+                <w:iCs w:val="0"/>
+                <w:lang w:val="en-US"/>
+              </w:rPr>
+              <w:t>J2</w:t>
+            </w:r>
+            <w:r>
+              <w:rPr>
+                <w:rStyle w:val="Buchtitel"/>
+                <w:b w:val="0"/>
+                <w:bCs w:val="0"/>
+                <w:i w:val="0"/>
+                <w:iCs w:val="0"/>
+                <w:lang w:val="en-US"/>
+              </w:rPr>
+              <w:t>/Pin 5</w:t>
             </w:r>
           </w:p>
         </w:tc>
@@ -4610,7 +4621,7 @@
         </w:tc>
         <w:tc>
           <w:tcPr>
-            <w:tcW w:w="851" w:type="dxa"/>
+            <w:tcW w:w="1134" w:type="dxa"/>
           </w:tcPr>
           <w:p>
             <w:pPr>
@@ -4756,7 +4767,7 @@
         </w:tc>
         <w:tc>
           <w:tcPr>
-            <w:tcW w:w="851" w:type="dxa"/>
+            <w:tcW w:w="1134" w:type="dxa"/>
           </w:tcPr>
           <w:p>
             <w:pPr>
@@ -4901,7 +4912,7 @@
         </w:tc>
         <w:tc>
           <w:tcPr>
-            <w:tcW w:w="851" w:type="dxa"/>
+            <w:tcW w:w="1134" w:type="dxa"/>
           </w:tcPr>
           <w:p>
             <w:pPr>
@@ -5047,7 +5058,7 @@
         </w:tc>
         <w:tc>
           <w:tcPr>
-            <w:tcW w:w="851" w:type="dxa"/>
+            <w:tcW w:w="1134" w:type="dxa"/>
           </w:tcPr>
           <w:p>
             <w:pPr>
@@ -5205,29 +5216,40 @@
         </w:tc>
         <w:tc>
           <w:tcPr>
-            <w:tcW w:w="851" w:type="dxa"/>
-          </w:tcPr>
-          <w:p>
-            <w:pPr>
-              <w:rPr>
-                <w:rStyle w:val="Buchtitel"/>
-                <w:b w:val="0"/>
-                <w:bCs w:val="0"/>
-                <w:i w:val="0"/>
-                <w:iCs w:val="0"/>
-                <w:lang w:val="en-US"/>
-              </w:rPr>
-            </w:pPr>
-            <w:r>
-              <w:rPr>
-                <w:rStyle w:val="Buchtitel"/>
-                <w:b w:val="0"/>
-                <w:bCs w:val="0"/>
-                <w:i w:val="0"/>
-                <w:iCs w:val="0"/>
-                <w:lang w:val="en-US"/>
-              </w:rPr>
-              <w:t>See J2</w:t>
+            <w:tcW w:w="1134" w:type="dxa"/>
+          </w:tcPr>
+          <w:p>
+            <w:pPr>
+              <w:rPr>
+                <w:rStyle w:val="Buchtitel"/>
+                <w:b w:val="0"/>
+                <w:bCs w:val="0"/>
+                <w:i w:val="0"/>
+                <w:iCs w:val="0"/>
+                <w:lang w:val="en-US"/>
+              </w:rPr>
+            </w:pPr>
+            <w:r>
+              <w:rPr>
+                <w:rStyle w:val="Buchtitel"/>
+                <w:b w:val="0"/>
+                <w:bCs w:val="0"/>
+                <w:i w:val="0"/>
+                <w:iCs w:val="0"/>
+                <w:lang w:val="en-US"/>
+              </w:rPr>
+              <w:t>J2</w:t>
+            </w:r>
+            <w:r>
+              <w:rPr>
+                <w:rStyle w:val="Buchtitel"/>
+                <w:b w:val="0"/>
+                <w:bCs w:val="0"/>
+                <w:i w:val="0"/>
+                <w:iCs w:val="0"/>
+                <w:lang w:val="en-US"/>
+              </w:rPr>
+              <w:t>/Pin 4</w:t>
             </w:r>
           </w:p>
         </w:tc>
@@ -5380,7 +5402,7 @@
         </w:tc>
         <w:tc>
           <w:tcPr>
-            <w:tcW w:w="851" w:type="dxa"/>
+            <w:tcW w:w="1134" w:type="dxa"/>
           </w:tcPr>
           <w:p>
             <w:pPr>
@@ -5441,7 +5463,7 @@
         <w:gridCol w:w="1134"/>
         <w:gridCol w:w="482"/>
         <w:gridCol w:w="1928"/>
-        <w:gridCol w:w="851"/>
+        <w:gridCol w:w="1134"/>
       </w:tblGrid>
       <w:tr>
         <w:trPr>
@@ -5551,7 +5573,7 @@
         </w:tc>
         <w:tc>
           <w:tcPr>
-            <w:tcW w:w="851" w:type="dxa"/>
+            <w:tcW w:w="1134" w:type="dxa"/>
           </w:tcPr>
           <w:p>
             <w:pPr>
@@ -5713,7 +5735,7 @@
         </w:tc>
         <w:tc>
           <w:tcPr>
-            <w:tcW w:w="851" w:type="dxa"/>
+            <w:tcW w:w="1134" w:type="dxa"/>
           </w:tcPr>
           <w:p>
             <w:pPr>
@@ -5796,8 +5818,21 @@
                 <w:iCs w:val="0"/>
                 <w:lang w:val="en-US"/>
               </w:rPr>
-              <w:t>IEC-Data</w:t>
-            </w:r>
+              <w:t>IEC-</w:t>
+            </w:r>
+            <w:proofErr w:type="spellStart"/>
+            <w:r>
+              <w:rPr>
+                <w:rStyle w:val="Buchtitel"/>
+                <w:b w:val="0"/>
+                <w:bCs w:val="0"/>
+                <w:i w:val="0"/>
+                <w:iCs w:val="0"/>
+                <w:lang w:val="en-US"/>
+              </w:rPr>
+              <w:t>Clk</w:t>
+            </w:r>
+            <w:proofErr w:type="spellEnd"/>
           </w:p>
         </w:tc>
         <w:tc>
@@ -5852,35 +5887,46 @@
                 <w:iCs w:val="0"/>
                 <w:lang w:val="en-US"/>
               </w:rPr>
-              <w:t>CB1 (User Port)</w:t>
-            </w:r>
-          </w:p>
-        </w:tc>
-        <w:tc>
-          <w:tcPr>
-            <w:tcW w:w="851" w:type="dxa"/>
-          </w:tcPr>
-          <w:p>
-            <w:pPr>
-              <w:rPr>
-                <w:rStyle w:val="Buchtitel"/>
-                <w:b w:val="0"/>
-                <w:bCs w:val="0"/>
-                <w:i w:val="0"/>
-                <w:iCs w:val="0"/>
-                <w:lang w:val="en-US"/>
-              </w:rPr>
-            </w:pPr>
-            <w:r>
-              <w:rPr>
-                <w:rStyle w:val="Buchtitel"/>
-                <w:b w:val="0"/>
-                <w:bCs w:val="0"/>
-                <w:i w:val="0"/>
-                <w:iCs w:val="0"/>
-                <w:lang w:val="en-US"/>
-              </w:rPr>
-              <w:t>See J1</w:t>
+              <w:t>CB2 (User Port)</w:t>
+            </w:r>
+          </w:p>
+        </w:tc>
+        <w:tc>
+          <w:tcPr>
+            <w:tcW w:w="1134" w:type="dxa"/>
+          </w:tcPr>
+          <w:p>
+            <w:pPr>
+              <w:rPr>
+                <w:rStyle w:val="Buchtitel"/>
+                <w:b w:val="0"/>
+                <w:bCs w:val="0"/>
+                <w:i w:val="0"/>
+                <w:iCs w:val="0"/>
+                <w:lang w:val="en-US"/>
+              </w:rPr>
+            </w:pPr>
+            <w:r>
+              <w:rPr>
+                <w:rStyle w:val="Buchtitel"/>
+                <w:b w:val="0"/>
+                <w:bCs w:val="0"/>
+                <w:i w:val="0"/>
+                <w:iCs w:val="0"/>
+                <w:lang w:val="en-US"/>
+              </w:rPr>
+              <w:t>J1</w:t>
+            </w:r>
+            <w:r>
+              <w:rPr>
+                <w:rStyle w:val="Buchtitel"/>
+                <w:b w:val="0"/>
+                <w:bCs w:val="0"/>
+                <w:i w:val="0"/>
+                <w:iCs w:val="0"/>
+                <w:lang w:val="en-US"/>
+              </w:rPr>
+              <w:t>/Pin M</w:t>
             </w:r>
           </w:p>
         </w:tc>
@@ -5942,21 +5988,8 @@
                 <w:iCs w:val="0"/>
                 <w:lang w:val="en-US"/>
               </w:rPr>
-              <w:t>IEC-</w:t>
-            </w:r>
-            <w:proofErr w:type="spellStart"/>
-            <w:r>
-              <w:rPr>
-                <w:rStyle w:val="Buchtitel"/>
-                <w:b w:val="0"/>
-                <w:bCs w:val="0"/>
-                <w:i w:val="0"/>
-                <w:iCs w:val="0"/>
-                <w:lang w:val="en-US"/>
-              </w:rPr>
-              <w:t>Clk</w:t>
-            </w:r>
-            <w:proofErr w:type="spellEnd"/>
+              <w:t>IEC-Data</w:t>
+            </w:r>
           </w:p>
         </w:tc>
         <w:tc>
@@ -6011,35 +6044,35 @@
                 <w:iCs w:val="0"/>
                 <w:lang w:val="en-US"/>
               </w:rPr>
-              <w:t>CB2 (User Port)</w:t>
-            </w:r>
-          </w:p>
-        </w:tc>
-        <w:tc>
-          <w:tcPr>
-            <w:tcW w:w="851" w:type="dxa"/>
-          </w:tcPr>
-          <w:p>
-            <w:pPr>
-              <w:rPr>
-                <w:rStyle w:val="Buchtitel"/>
-                <w:b w:val="0"/>
-                <w:bCs w:val="0"/>
-                <w:i w:val="0"/>
-                <w:iCs w:val="0"/>
-                <w:lang w:val="en-US"/>
-              </w:rPr>
-            </w:pPr>
-            <w:r>
-              <w:rPr>
-                <w:rStyle w:val="Buchtitel"/>
-                <w:b w:val="0"/>
-                <w:bCs w:val="0"/>
-                <w:i w:val="0"/>
-                <w:iCs w:val="0"/>
-                <w:lang w:val="en-US"/>
-              </w:rPr>
-              <w:t>See J1</w:t>
+              <w:t>CB1 (User Port)</w:t>
+            </w:r>
+          </w:p>
+        </w:tc>
+        <w:tc>
+          <w:tcPr>
+            <w:tcW w:w="1134" w:type="dxa"/>
+          </w:tcPr>
+          <w:p>
+            <w:pPr>
+              <w:rPr>
+                <w:rStyle w:val="Buchtitel"/>
+                <w:b w:val="0"/>
+                <w:bCs w:val="0"/>
+                <w:i w:val="0"/>
+                <w:iCs w:val="0"/>
+                <w:lang w:val="en-US"/>
+              </w:rPr>
+            </w:pPr>
+            <w:r>
+              <w:rPr>
+                <w:rStyle w:val="Buchtitel"/>
+                <w:b w:val="0"/>
+                <w:bCs w:val="0"/>
+                <w:i w:val="0"/>
+                <w:iCs w:val="0"/>
+                <w:lang w:val="en-US"/>
+              </w:rPr>
+              <w:t>J1/Pin B</w:t>
             </w:r>
           </w:p>
         </w:tc>
@@ -7958,7 +7991,7 @@
 </file>
 
 <file path=word/endnotes.xml><?xml version="1.0" encoding="utf-8"?>
-<w:endnotes xmlns:wpc="http://schemas.microsoft.com/office/word/2010/wordprocessingCanvas" xmlns:cx="http://schemas.microsoft.com/office/drawing/2014/chartex" xmlns:cx1="http://schemas.microsoft.com/office/drawing/2015/9/8/chartex" xmlns:cx2="http://schemas.microsoft.com/office/drawing/2015/10/21/chartex" xmlns:cx3="http://schemas.microsoft.com/office/drawing/2016/5/9/chartex" xmlns:cx4="http://schemas.microsoft.com/office/drawing/2016/5/10/chartex" xmlns:cx5="http://schemas.microsoft.com/office/drawing/2016/5/11/chartex" xmlns:cx6="http://schemas.microsoft.com/office/drawing/2016/5/12/chartex" xmlns:cx7="http://schemas.microsoft.com/office/drawing/2016/5/13/chartex" xmlns:cx8="http://schemas.microsoft.com/office/drawing/2016/5/14/chartex" xmlns:mc="http://schemas.openxmlformats.org/markup-compatibility/2006" xmlns:aink="http://schemas.microsoft.com/office/drawing/2016/ink" xmlns:am3d="http://schemas.microsoft.com/office/drawing/2017/model3d" xmlns:o="urn:schemas-microsoft-com:office:office" xmlns:r="http://schemas.openxmlformats.org/officeDocument/2006/relationships" xmlns:m="http://schemas.openxmlformats.org/officeDocument/2006/math" xmlns:v="urn:schemas-microsoft-com:vml" xmlns:wp14="http://schemas.microsoft.com/office/word/2010/wordprocessingDrawing" xmlns:wp="http://schemas.openxmlformats.org/drawingml/2006/wordprocessingDrawing" xmlns:w10="urn:schemas-microsoft-com:office:word" xmlns:w="http://schemas.openxmlformats.org/wordprocessingml/2006/main" xmlns:w14="http://schemas.microsoft.com/office/word/2010/wordml" xmlns:w15="http://schemas.microsoft.com/office/word/2012/wordml" xmlns:w16cex="http://schemas.microsoft.com/office/word/2018/wordml/cex" xmlns:w16cid="http://schemas.microsoft.com/office/word/2016/wordml/cid" xmlns:w16="http://schemas.microsoft.com/office/word/2018/wordml" xmlns:w16se="http://schemas.microsoft.com/office/word/2015/wordml/symex" xmlns:wpg="http://schemas.microsoft.com/office/word/2010/wordprocessingGroup" xmlns:wpi="http://schemas.microsoft.com/office/word/2010/wordprocessingInk" xmlns:wne="http://schemas.microsoft.com/office/word/2006/wordml" xmlns:wps="http://schemas.microsoft.com/office/word/2010/wordprocessingShape" mc:Ignorable="w14 w15 w16se w16cid w16 w16cex wp14">
+<w:endnotes xmlns:wpc="http://schemas.microsoft.com/office/word/2010/wordprocessingCanvas" xmlns:cx="http://schemas.microsoft.com/office/drawing/2014/chartex" xmlns:cx1="http://schemas.microsoft.com/office/drawing/2015/9/8/chartex" xmlns:cx2="http://schemas.microsoft.com/office/drawing/2015/10/21/chartex" xmlns:cx3="http://schemas.microsoft.com/office/drawing/2016/5/9/chartex" xmlns:cx4="http://schemas.microsoft.com/office/drawing/2016/5/10/chartex" xmlns:cx5="http://schemas.microsoft.com/office/drawing/2016/5/11/chartex" xmlns:cx6="http://schemas.microsoft.com/office/drawing/2016/5/12/chartex" xmlns:cx7="http://schemas.microsoft.com/office/drawing/2016/5/13/chartex" xmlns:cx8="http://schemas.microsoft.com/office/drawing/2016/5/14/chartex" xmlns:mc="http://schemas.openxmlformats.org/markup-compatibility/2006" xmlns:aink="http://schemas.microsoft.com/office/drawing/2016/ink" xmlns:am3d="http://schemas.microsoft.com/office/drawing/2017/model3d" xmlns:o="urn:schemas-microsoft-com:office:office" xmlns:r="http://schemas.openxmlformats.org/officeDocument/2006/relationships" xmlns:m="http://schemas.openxmlformats.org/officeDocument/2006/math" xmlns:v="urn:schemas-microsoft-com:vml" xmlns:wp14="http://schemas.microsoft.com/office/word/2010/wordprocessingDrawing" xmlns:wp="http://schemas.openxmlformats.org/drawingml/2006/wordprocessingDrawing" xmlns:w10="urn:schemas-microsoft-com:office:word" xmlns:w="http://schemas.openxmlformats.org/wordprocessingml/2006/main" xmlns:w14="http://schemas.microsoft.com/office/word/2010/wordml" xmlns:w15="http://schemas.microsoft.com/office/word/2012/wordml" xmlns:w16cex="http://schemas.microsoft.com/office/word/2018/wordml/cex" xmlns:w16cid="http://schemas.microsoft.com/office/word/2016/wordml/cid" xmlns:w16="http://schemas.microsoft.com/office/word/2018/wordml" xmlns:w16sdtdh="http://schemas.microsoft.com/office/word/2020/wordml/sdtdatahash" xmlns:w16se="http://schemas.microsoft.com/office/word/2015/wordml/symex" xmlns:wpg="http://schemas.microsoft.com/office/word/2010/wordprocessingGroup" xmlns:wpi="http://schemas.microsoft.com/office/word/2010/wordprocessingInk" xmlns:wne="http://schemas.microsoft.com/office/word/2006/wordml" xmlns:wps="http://schemas.microsoft.com/office/word/2010/wordprocessingShape" mc:Ignorable="w14 w15 w16se w16cid w16 w16cex w16sdtdh wp14">
   <w:endnote w:type="separator" w:id="-1">
     <w:p>
       <w:pPr>
@@ -7983,7 +8016,7 @@
 </file>
 
 <file path=word/footer1.xml><?xml version="1.0" encoding="utf-8"?>
-<w:ftr xmlns:wpc="http://schemas.microsoft.com/office/word/2010/wordprocessingCanvas" xmlns:cx="http://schemas.microsoft.com/office/drawing/2014/chartex" xmlns:cx1="http://schemas.microsoft.com/office/drawing/2015/9/8/chartex" xmlns:cx2="http://schemas.microsoft.com/office/drawing/2015/10/21/chartex" xmlns:cx3="http://schemas.microsoft.com/office/drawing/2016/5/9/chartex" xmlns:cx4="http://schemas.microsoft.com/office/drawing/2016/5/10/chartex" xmlns:cx5="http://schemas.microsoft.com/office/drawing/2016/5/11/chartex" xmlns:cx6="http://schemas.microsoft.com/office/drawing/2016/5/12/chartex" xmlns:cx7="http://schemas.microsoft.com/office/drawing/2016/5/13/chartex" xmlns:cx8="http://schemas.microsoft.com/office/drawing/2016/5/14/chartex" xmlns:mc="http://schemas.openxmlformats.org/markup-compatibility/2006" xmlns:aink="http://schemas.microsoft.com/office/drawing/2016/ink" xmlns:am3d="http://schemas.microsoft.com/office/drawing/2017/model3d" xmlns:o="urn:schemas-microsoft-com:office:office" xmlns:r="http://schemas.openxmlformats.org/officeDocument/2006/relationships" xmlns:m="http://schemas.openxmlformats.org/officeDocument/2006/math" xmlns:v="urn:schemas-microsoft-com:vml" xmlns:wp14="http://schemas.microsoft.com/office/word/2010/wordprocessingDrawing" xmlns:wp="http://schemas.openxmlformats.org/drawingml/2006/wordprocessingDrawing" xmlns:w10="urn:schemas-microsoft-com:office:word" xmlns:w="http://schemas.openxmlformats.org/wordprocessingml/2006/main" xmlns:w14="http://schemas.microsoft.com/office/word/2010/wordml" xmlns:w15="http://schemas.microsoft.com/office/word/2012/wordml" xmlns:w16cex="http://schemas.microsoft.com/office/word/2018/wordml/cex" xmlns:w16cid="http://schemas.microsoft.com/office/word/2016/wordml/cid" xmlns:w16="http://schemas.microsoft.com/office/word/2018/wordml" xmlns:w16se="http://schemas.microsoft.com/office/word/2015/wordml/symex" xmlns:wpg="http://schemas.microsoft.com/office/word/2010/wordprocessingGroup" xmlns:wpi="http://schemas.microsoft.com/office/word/2010/wordprocessingInk" xmlns:wne="http://schemas.microsoft.com/office/word/2006/wordml" xmlns:wps="http://schemas.microsoft.com/office/word/2010/wordprocessingShape" mc:Ignorable="w14 w15 w16se w16cid w16 w16cex wp14">
+<w:ftr xmlns:wpc="http://schemas.microsoft.com/office/word/2010/wordprocessingCanvas" xmlns:cx="http://schemas.microsoft.com/office/drawing/2014/chartex" xmlns:cx1="http://schemas.microsoft.com/office/drawing/2015/9/8/chartex" xmlns:cx2="http://schemas.microsoft.com/office/drawing/2015/10/21/chartex" xmlns:cx3="http://schemas.microsoft.com/office/drawing/2016/5/9/chartex" xmlns:cx4="http://schemas.microsoft.com/office/drawing/2016/5/10/chartex" xmlns:cx5="http://schemas.microsoft.com/office/drawing/2016/5/11/chartex" xmlns:cx6="http://schemas.microsoft.com/office/drawing/2016/5/12/chartex" xmlns:cx7="http://schemas.microsoft.com/office/drawing/2016/5/13/chartex" xmlns:cx8="http://schemas.microsoft.com/office/drawing/2016/5/14/chartex" xmlns:mc="http://schemas.openxmlformats.org/markup-compatibility/2006" xmlns:aink="http://schemas.microsoft.com/office/drawing/2016/ink" xmlns:am3d="http://schemas.microsoft.com/office/drawing/2017/model3d" xmlns:o="urn:schemas-microsoft-com:office:office" xmlns:r="http://schemas.openxmlformats.org/officeDocument/2006/relationships" xmlns:m="http://schemas.openxmlformats.org/officeDocument/2006/math" xmlns:v="urn:schemas-microsoft-com:vml" xmlns:wp14="http://schemas.microsoft.com/office/word/2010/wordprocessingDrawing" xmlns:wp="http://schemas.openxmlformats.org/drawingml/2006/wordprocessingDrawing" xmlns:w10="urn:schemas-microsoft-com:office:word" xmlns:w="http://schemas.openxmlformats.org/wordprocessingml/2006/main" xmlns:w14="http://schemas.microsoft.com/office/word/2010/wordml" xmlns:w15="http://schemas.microsoft.com/office/word/2012/wordml" xmlns:w16cex="http://schemas.microsoft.com/office/word/2018/wordml/cex" xmlns:w16cid="http://schemas.microsoft.com/office/word/2016/wordml/cid" xmlns:w16="http://schemas.microsoft.com/office/word/2018/wordml" xmlns:w16sdtdh="http://schemas.microsoft.com/office/word/2020/wordml/sdtdatahash" xmlns:w16se="http://schemas.microsoft.com/office/word/2015/wordml/symex" xmlns:wpg="http://schemas.microsoft.com/office/word/2010/wordprocessingGroup" xmlns:wpi="http://schemas.microsoft.com/office/word/2010/wordprocessingInk" xmlns:wne="http://schemas.microsoft.com/office/word/2006/wordml" xmlns:wps="http://schemas.microsoft.com/office/word/2010/wordprocessingShape" mc:Ignorable="w14 w15 w16se w16cid w16 w16cex w16sdtdh wp14">
   <w:p>
     <w:pPr>
       <w:pStyle w:val="Fuzeile"/>
@@ -8061,7 +8094,7 @@
         <w:noProof/>
         <w:lang w:val="en-US"/>
       </w:rPr>
-      <w:t>19.10.2020 11:00</w:t>
+      <w:t>27.06.2021 11:01</w:t>
     </w:r>
     <w:r>
       <w:rPr>
@@ -8305,7 +8338,7 @@
 </file>
 
 <file path=word/footer2.xml><?xml version="1.0" encoding="utf-8"?>
-<w:ftr xmlns:wpc="http://schemas.microsoft.com/office/word/2010/wordprocessingCanvas" xmlns:cx="http://schemas.microsoft.com/office/drawing/2014/chartex" xmlns:cx1="http://schemas.microsoft.com/office/drawing/2015/9/8/chartex" xmlns:cx2="http://schemas.microsoft.com/office/drawing/2015/10/21/chartex" xmlns:cx3="http://schemas.microsoft.com/office/drawing/2016/5/9/chartex" xmlns:cx4="http://schemas.microsoft.com/office/drawing/2016/5/10/chartex" xmlns:cx5="http://schemas.microsoft.com/office/drawing/2016/5/11/chartex" xmlns:cx6="http://schemas.microsoft.com/office/drawing/2016/5/12/chartex" xmlns:cx7="http://schemas.microsoft.com/office/drawing/2016/5/13/chartex" xmlns:cx8="http://schemas.microsoft.com/office/drawing/2016/5/14/chartex" xmlns:mc="http://schemas.openxmlformats.org/markup-compatibility/2006" xmlns:aink="http://schemas.microsoft.com/office/drawing/2016/ink" xmlns:am3d="http://schemas.microsoft.com/office/drawing/2017/model3d" xmlns:o="urn:schemas-microsoft-com:office:office" xmlns:r="http://schemas.openxmlformats.org/officeDocument/2006/relationships" xmlns:m="http://schemas.openxmlformats.org/officeDocument/2006/math" xmlns:v="urn:schemas-microsoft-com:vml" xmlns:wp14="http://schemas.microsoft.com/office/word/2010/wordprocessingDrawing" xmlns:wp="http://schemas.openxmlformats.org/drawingml/2006/wordprocessingDrawing" xmlns:w10="urn:schemas-microsoft-com:office:word" xmlns:w="http://schemas.openxmlformats.org/wordprocessingml/2006/main" xmlns:w14="http://schemas.microsoft.com/office/word/2010/wordml" xmlns:w15="http://schemas.microsoft.com/office/word/2012/wordml" xmlns:w16cex="http://schemas.microsoft.com/office/word/2018/wordml/cex" xmlns:w16cid="http://schemas.microsoft.com/office/word/2016/wordml/cid" xmlns:w16="http://schemas.microsoft.com/office/word/2018/wordml" xmlns:w16se="http://schemas.microsoft.com/office/word/2015/wordml/symex" xmlns:wpg="http://schemas.microsoft.com/office/word/2010/wordprocessingGroup" xmlns:wpi="http://schemas.microsoft.com/office/word/2010/wordprocessingInk" xmlns:wne="http://schemas.microsoft.com/office/word/2006/wordml" xmlns:wps="http://schemas.microsoft.com/office/word/2010/wordprocessingShape" mc:Ignorable="w14 w15 w16se w16cid w16 w16cex wp14">
+<w:ftr xmlns:wpc="http://schemas.microsoft.com/office/word/2010/wordprocessingCanvas" xmlns:cx="http://schemas.microsoft.com/office/drawing/2014/chartex" xmlns:cx1="http://schemas.microsoft.com/office/drawing/2015/9/8/chartex" xmlns:cx2="http://schemas.microsoft.com/office/drawing/2015/10/21/chartex" xmlns:cx3="http://schemas.microsoft.com/office/drawing/2016/5/9/chartex" xmlns:cx4="http://schemas.microsoft.com/office/drawing/2016/5/10/chartex" xmlns:cx5="http://schemas.microsoft.com/office/drawing/2016/5/11/chartex" xmlns:cx6="http://schemas.microsoft.com/office/drawing/2016/5/12/chartex" xmlns:cx7="http://schemas.microsoft.com/office/drawing/2016/5/13/chartex" xmlns:cx8="http://schemas.microsoft.com/office/drawing/2016/5/14/chartex" xmlns:mc="http://schemas.openxmlformats.org/markup-compatibility/2006" xmlns:aink="http://schemas.microsoft.com/office/drawing/2016/ink" xmlns:am3d="http://schemas.microsoft.com/office/drawing/2017/model3d" xmlns:o="urn:schemas-microsoft-com:office:office" xmlns:r="http://schemas.openxmlformats.org/officeDocument/2006/relationships" xmlns:m="http://schemas.openxmlformats.org/officeDocument/2006/math" xmlns:v="urn:schemas-microsoft-com:vml" xmlns:wp14="http://schemas.microsoft.com/office/word/2010/wordprocessingDrawing" xmlns:wp="http://schemas.openxmlformats.org/drawingml/2006/wordprocessingDrawing" xmlns:w10="urn:schemas-microsoft-com:office:word" xmlns:w="http://schemas.openxmlformats.org/wordprocessingml/2006/main" xmlns:w14="http://schemas.microsoft.com/office/word/2010/wordml" xmlns:w15="http://schemas.microsoft.com/office/word/2012/wordml" xmlns:w16cex="http://schemas.microsoft.com/office/word/2018/wordml/cex" xmlns:w16cid="http://schemas.microsoft.com/office/word/2016/wordml/cid" xmlns:w16="http://schemas.microsoft.com/office/word/2018/wordml" xmlns:w16sdtdh="http://schemas.microsoft.com/office/word/2020/wordml/sdtdatahash" xmlns:w16se="http://schemas.microsoft.com/office/word/2015/wordml/symex" xmlns:wpg="http://schemas.microsoft.com/office/word/2010/wordprocessingGroup" xmlns:wpi="http://schemas.microsoft.com/office/word/2010/wordprocessingInk" xmlns:wne="http://schemas.microsoft.com/office/word/2006/wordml" xmlns:wps="http://schemas.microsoft.com/office/word/2010/wordprocessingShape" mc:Ignorable="w14 w15 w16se w16cid w16 w16cex w16sdtdh wp14">
   <w:p>
     <w:pPr>
       <w:pStyle w:val="Kopfzeile"/>
@@ -8391,7 +8424,7 @@
         <w:sz w:val="20"/>
         <w:szCs w:val="20"/>
       </w:rPr>
-      <w:t>19.10.2020 11:00</w:t>
+      <w:t>27.06.2021 11:01</w:t>
     </w:r>
     <w:r>
       <w:rPr>
@@ -8651,7 +8684,7 @@
 </file>
 
 <file path=word/footnotes.xml><?xml version="1.0" encoding="utf-8"?>
-<w:footnotes xmlns:wpc="http://schemas.microsoft.com/office/word/2010/wordprocessingCanvas" xmlns:cx="http://schemas.microsoft.com/office/drawing/2014/chartex" xmlns:cx1="http://schemas.microsoft.com/office/drawing/2015/9/8/chartex" xmlns:cx2="http://schemas.microsoft.com/office/drawing/2015/10/21/chartex" xmlns:cx3="http://schemas.microsoft.com/office/drawing/2016/5/9/chartex" xmlns:cx4="http://schemas.microsoft.com/office/drawing/2016/5/10/chartex" xmlns:cx5="http://schemas.microsoft.com/office/drawing/2016/5/11/chartex" xmlns:cx6="http://schemas.microsoft.com/office/drawing/2016/5/12/chartex" xmlns:cx7="http://schemas.microsoft.com/office/drawing/2016/5/13/chartex" xmlns:cx8="http://schemas.microsoft.com/office/drawing/2016/5/14/chartex" xmlns:mc="http://schemas.openxmlformats.org/markup-compatibility/2006" xmlns:aink="http://schemas.microsoft.com/office/drawing/2016/ink" xmlns:am3d="http://schemas.microsoft.com/office/drawing/2017/model3d" xmlns:o="urn:schemas-microsoft-com:office:office" xmlns:r="http://schemas.openxmlformats.org/officeDocument/2006/relationships" xmlns:m="http://schemas.openxmlformats.org/officeDocument/2006/math" xmlns:v="urn:schemas-microsoft-com:vml" xmlns:wp14="http://schemas.microsoft.com/office/word/2010/wordprocessingDrawing" xmlns:wp="http://schemas.openxmlformats.org/drawingml/2006/wordprocessingDrawing" xmlns:w10="urn:schemas-microsoft-com:office:word" xmlns:w="http://schemas.openxmlformats.org/wordprocessingml/2006/main" xmlns:w14="http://schemas.microsoft.com/office/word/2010/wordml" xmlns:w15="http://schemas.microsoft.com/office/word/2012/wordml" xmlns:w16cex="http://schemas.microsoft.com/office/word/2018/wordml/cex" xmlns:w16cid="http://schemas.microsoft.com/office/word/2016/wordml/cid" xmlns:w16="http://schemas.microsoft.com/office/word/2018/wordml" xmlns:w16se="http://schemas.microsoft.com/office/word/2015/wordml/symex" xmlns:wpg="http://schemas.microsoft.com/office/word/2010/wordprocessingGroup" xmlns:wpi="http://schemas.microsoft.com/office/word/2010/wordprocessingInk" xmlns:wne="http://schemas.microsoft.com/office/word/2006/wordml" xmlns:wps="http://schemas.microsoft.com/office/word/2010/wordprocessingShape" mc:Ignorable="w14 w15 w16se w16cid w16 w16cex wp14">
+<w:footnotes xmlns:wpc="http://schemas.microsoft.com/office/word/2010/wordprocessingCanvas" xmlns:cx="http://schemas.microsoft.com/office/drawing/2014/chartex" xmlns:cx1="http://schemas.microsoft.com/office/drawing/2015/9/8/chartex" xmlns:cx2="http://schemas.microsoft.com/office/drawing/2015/10/21/chartex" xmlns:cx3="http://schemas.microsoft.com/office/drawing/2016/5/9/chartex" xmlns:cx4="http://schemas.microsoft.com/office/drawing/2016/5/10/chartex" xmlns:cx5="http://schemas.microsoft.com/office/drawing/2016/5/11/chartex" xmlns:cx6="http://schemas.microsoft.com/office/drawing/2016/5/12/chartex" xmlns:cx7="http://schemas.microsoft.com/office/drawing/2016/5/13/chartex" xmlns:cx8="http://schemas.microsoft.com/office/drawing/2016/5/14/chartex" xmlns:mc="http://schemas.openxmlformats.org/markup-compatibility/2006" xmlns:aink="http://schemas.microsoft.com/office/drawing/2016/ink" xmlns:am3d="http://schemas.microsoft.com/office/drawing/2017/model3d" xmlns:o="urn:schemas-microsoft-com:office:office" xmlns:r="http://schemas.openxmlformats.org/officeDocument/2006/relationships" xmlns:m="http://schemas.openxmlformats.org/officeDocument/2006/math" xmlns:v="urn:schemas-microsoft-com:vml" xmlns:wp14="http://schemas.microsoft.com/office/word/2010/wordprocessingDrawing" xmlns:wp="http://schemas.openxmlformats.org/drawingml/2006/wordprocessingDrawing" xmlns:w10="urn:schemas-microsoft-com:office:word" xmlns:w="http://schemas.openxmlformats.org/wordprocessingml/2006/main" xmlns:w14="http://schemas.microsoft.com/office/word/2010/wordml" xmlns:w15="http://schemas.microsoft.com/office/word/2012/wordml" xmlns:w16cex="http://schemas.microsoft.com/office/word/2018/wordml/cex" xmlns:w16cid="http://schemas.microsoft.com/office/word/2016/wordml/cid" xmlns:w16="http://schemas.microsoft.com/office/word/2018/wordml" xmlns:w16sdtdh="http://schemas.microsoft.com/office/word/2020/wordml/sdtdatahash" xmlns:w16se="http://schemas.microsoft.com/office/word/2015/wordml/symex" xmlns:wpg="http://schemas.microsoft.com/office/word/2010/wordprocessingGroup" xmlns:wpi="http://schemas.microsoft.com/office/word/2010/wordprocessingInk" xmlns:wne="http://schemas.microsoft.com/office/word/2006/wordml" xmlns:wps="http://schemas.microsoft.com/office/word/2010/wordprocessingShape" mc:Ignorable="w14 w15 w16se w16cid w16 w16cex w16sdtdh wp14">
   <w:footnote w:type="separator" w:id="-1">
     <w:p>
       <w:pPr>
@@ -8676,7 +8709,7 @@
 </file>
 
 <file path=word/header1.xml><?xml version="1.0" encoding="utf-8"?>
-<w:hdr xmlns:wpc="http://schemas.microsoft.com/office/word/2010/wordprocessingCanvas" xmlns:cx="http://schemas.microsoft.com/office/drawing/2014/chartex" xmlns:cx1="http://schemas.microsoft.com/office/drawing/2015/9/8/chartex" xmlns:cx2="http://schemas.microsoft.com/office/drawing/2015/10/21/chartex" xmlns:cx3="http://schemas.microsoft.com/office/drawing/2016/5/9/chartex" xmlns:cx4="http://schemas.microsoft.com/office/drawing/2016/5/10/chartex" xmlns:cx5="http://schemas.microsoft.com/office/drawing/2016/5/11/chartex" xmlns:cx6="http://schemas.microsoft.com/office/drawing/2016/5/12/chartex" xmlns:cx7="http://schemas.microsoft.com/office/drawing/2016/5/13/chartex" xmlns:cx8="http://schemas.microsoft.com/office/drawing/2016/5/14/chartex" xmlns:mc="http://schemas.openxmlformats.org/markup-compatibility/2006" xmlns:aink="http://schemas.microsoft.com/office/drawing/2016/ink" xmlns:am3d="http://schemas.microsoft.com/office/drawing/2017/model3d" xmlns:o="urn:schemas-microsoft-com:office:office" xmlns:r="http://schemas.openxmlformats.org/officeDocument/2006/relationships" xmlns:m="http://schemas.openxmlformats.org/officeDocument/2006/math" xmlns:v="urn:schemas-microsoft-com:vml" xmlns:wp14="http://schemas.microsoft.com/office/word/2010/wordprocessingDrawing" xmlns:wp="http://schemas.openxmlformats.org/drawingml/2006/wordprocessingDrawing" xmlns:w10="urn:schemas-microsoft-com:office:word" xmlns:w="http://schemas.openxmlformats.org/wordprocessingml/2006/main" xmlns:w14="http://schemas.microsoft.com/office/word/2010/wordml" xmlns:w15="http://schemas.microsoft.com/office/word/2012/wordml" xmlns:w16cex="http://schemas.microsoft.com/office/word/2018/wordml/cex" xmlns:w16cid="http://schemas.microsoft.com/office/word/2016/wordml/cid" xmlns:w16="http://schemas.microsoft.com/office/word/2018/wordml" xmlns:w16se="http://schemas.microsoft.com/office/word/2015/wordml/symex" xmlns:wpg="http://schemas.microsoft.com/office/word/2010/wordprocessingGroup" xmlns:wpi="http://schemas.microsoft.com/office/word/2010/wordprocessingInk" xmlns:wne="http://schemas.microsoft.com/office/word/2006/wordml" xmlns:wps="http://schemas.microsoft.com/office/word/2010/wordprocessingShape" mc:Ignorable="w14 w15 w16se w16cid w16 w16cex wp14">
+<w:hdr xmlns:wpc="http://schemas.microsoft.com/office/word/2010/wordprocessingCanvas" xmlns:cx="http://schemas.microsoft.com/office/drawing/2014/chartex" xmlns:cx1="http://schemas.microsoft.com/office/drawing/2015/9/8/chartex" xmlns:cx2="http://schemas.microsoft.com/office/drawing/2015/10/21/chartex" xmlns:cx3="http://schemas.microsoft.com/office/drawing/2016/5/9/chartex" xmlns:cx4="http://schemas.microsoft.com/office/drawing/2016/5/10/chartex" xmlns:cx5="http://schemas.microsoft.com/office/drawing/2016/5/11/chartex" xmlns:cx6="http://schemas.microsoft.com/office/drawing/2016/5/12/chartex" xmlns:cx7="http://schemas.microsoft.com/office/drawing/2016/5/13/chartex" xmlns:cx8="http://schemas.microsoft.com/office/drawing/2016/5/14/chartex" xmlns:mc="http://schemas.openxmlformats.org/markup-compatibility/2006" xmlns:aink="http://schemas.microsoft.com/office/drawing/2016/ink" xmlns:am3d="http://schemas.microsoft.com/office/drawing/2017/model3d" xmlns:o="urn:schemas-microsoft-com:office:office" xmlns:r="http://schemas.openxmlformats.org/officeDocument/2006/relationships" xmlns:m="http://schemas.openxmlformats.org/officeDocument/2006/math" xmlns:v="urn:schemas-microsoft-com:vml" xmlns:wp14="http://schemas.microsoft.com/office/word/2010/wordprocessingDrawing" xmlns:wp="http://schemas.openxmlformats.org/drawingml/2006/wordprocessingDrawing" xmlns:w10="urn:schemas-microsoft-com:office:word" xmlns:w="http://schemas.openxmlformats.org/wordprocessingml/2006/main" xmlns:w14="http://schemas.microsoft.com/office/word/2010/wordml" xmlns:w15="http://schemas.microsoft.com/office/word/2012/wordml" xmlns:w16cex="http://schemas.microsoft.com/office/word/2018/wordml/cex" xmlns:w16cid="http://schemas.microsoft.com/office/word/2016/wordml/cid" xmlns:w16="http://schemas.microsoft.com/office/word/2018/wordml" xmlns:w16sdtdh="http://schemas.microsoft.com/office/word/2020/wordml/sdtdatahash" xmlns:w16se="http://schemas.microsoft.com/office/word/2015/wordml/symex" xmlns:wpg="http://schemas.microsoft.com/office/word/2010/wordprocessingGroup" xmlns:wpi="http://schemas.microsoft.com/office/word/2010/wordprocessingInk" xmlns:wne="http://schemas.microsoft.com/office/word/2006/wordml" xmlns:wps="http://schemas.microsoft.com/office/word/2010/wordprocessingShape" mc:Ignorable="w14 w15 w16se w16cid w16 w16cex w16sdtdh wp14">
   <w:p>
     <w:pPr>
       <w:pStyle w:val="Kopfzeile"/>
@@ -8700,7 +8733,7 @@
 </file>
 
 <file path=word/styles.xml><?xml version="1.0" encoding="utf-8"?>
-<w:styles xmlns:mc="http://schemas.openxmlformats.org/markup-compatibility/2006" xmlns:r="http://schemas.openxmlformats.org/officeDocument/2006/relationships" xmlns:w="http://schemas.openxmlformats.org/wordprocessingml/2006/main" xmlns:w14="http://schemas.microsoft.com/office/word/2010/wordml" xmlns:w15="http://schemas.microsoft.com/office/word/2012/wordml" xmlns:w16cex="http://schemas.microsoft.com/office/word/2018/wordml/cex" xmlns:w16cid="http://schemas.microsoft.com/office/word/2016/wordml/cid" xmlns:w16="http://schemas.microsoft.com/office/word/2018/wordml" xmlns:w16se="http://schemas.microsoft.com/office/word/2015/wordml/symex" mc:Ignorable="w14 w15 w16se w16cid w16 w16cex">
+<w:styles xmlns:mc="http://schemas.openxmlformats.org/markup-compatibility/2006" xmlns:r="http://schemas.openxmlformats.org/officeDocument/2006/relationships" xmlns:w="http://schemas.openxmlformats.org/wordprocessingml/2006/main" xmlns:w14="http://schemas.microsoft.com/office/word/2010/wordml" xmlns:w15="http://schemas.microsoft.com/office/word/2012/wordml" xmlns:w16cex="http://schemas.microsoft.com/office/word/2018/wordml/cex" xmlns:w16cid="http://schemas.microsoft.com/office/word/2016/wordml/cid" xmlns:w16="http://schemas.microsoft.com/office/word/2018/wordml" xmlns:w16sdtdh="http://schemas.microsoft.com/office/word/2020/wordml/sdtdatahash" xmlns:w16se="http://schemas.microsoft.com/office/word/2015/wordml/symex" mc:Ignorable="w14 w15 w16se w16cid w16 w16cex w16sdtdh">
   <w:docDefaults>
     <w:rPrDefault>
       <w:rPr>

</xml_diff>